<commit_message>
Subiendo base de Datos actualizada con Oficinas
</commit_message>
<xml_diff>
--- a/Documento.docx
+++ b/Documento.docx
@@ -12,378 +12,391 @@
       <w:r>
         <w:t>:</w:t>
       </w:r>
+    </w:p>
+    <w:p>
+      <w:pPr>
+        <w:pStyle w:val="Prrafodelista"/>
+        <w:numPr>
+          <w:ilvl w:val="0"/>
+          <w:numId w:val="2"/>
+        </w:numPr>
+      </w:pPr>
+      <w:r>
+        <w:t>Registrar Titular</w:t>
+      </w:r>
+    </w:p>
+    <w:p>
+      <w:pPr>
+        <w:pStyle w:val="Prrafodelista"/>
+        <w:numPr>
+          <w:ilvl w:val="1"/>
+          <w:numId w:val="2"/>
+        </w:numPr>
+        <w:rPr>
+          <w:lang w:val="es-ES"/>
+        </w:rPr>
+      </w:pPr>
+      <w:r>
+        <w:rPr>
+          <w:lang w:val="es-ES"/>
+        </w:rPr>
+        <w:t>Se desea almacenar lo</w:t>
+      </w:r>
+      <w:r>
+        <w:rPr>
+          <w:lang w:val="es-ES"/>
+        </w:rPr>
+        <w:t>s siguientes datos: un código de titular, el cual es único; no</w:t>
+      </w:r>
+      <w:r>
+        <w:rPr>
+          <w:lang w:val="es-ES"/>
+        </w:rPr>
+        <w:t>mbre, apellidos, dirección, NIT</w:t>
+      </w:r>
+      <w:r>
+        <w:rPr>
+          <w:lang w:val="es-ES"/>
+        </w:rPr>
+        <w:t>, C.I. y teléfono celular.</w:t>
+      </w:r>
+    </w:p>
+    <w:p>
+      <w:pPr>
+        <w:pStyle w:val="Prrafodelista"/>
+        <w:numPr>
+          <w:ilvl w:val="0"/>
+          <w:numId w:val="2"/>
+        </w:numPr>
+      </w:pPr>
+      <w:r>
+        <w:t xml:space="preserve">Registrar </w:t>
+      </w:r>
+      <w:r>
+        <w:rPr>
+          <w:lang w:val="es-BO"/>
+        </w:rPr>
+        <w:t>Oficina</w:t>
+      </w:r>
+      <w:r>
+        <w:t xml:space="preserve"> </w:t>
+      </w:r>
+    </w:p>
+    <w:p>
+      <w:pPr>
+        <w:pStyle w:val="Prrafodelista"/>
+        <w:numPr>
+          <w:ilvl w:val="1"/>
+          <w:numId w:val="2"/>
+        </w:numPr>
+        <w:rPr>
+          <w:lang w:val="es-ES"/>
+        </w:rPr>
+      </w:pPr>
+      <w:r>
+        <w:rPr>
+          <w:lang w:val="es-ES"/>
+        </w:rPr>
+        <w:t xml:space="preserve">La oficina esta determinada por un numero de </w:t>
+      </w:r>
+      <w:proofErr w:type="gramStart"/>
+      <w:r>
+        <w:rPr>
+          <w:lang w:val="es-ES"/>
+        </w:rPr>
+        <w:t xml:space="preserve">oficina, </w:t>
+      </w:r>
+      <w:r>
+        <w:rPr>
+          <w:lang w:val="es-ES"/>
+        </w:rPr>
+        <w:t xml:space="preserve"> un</w:t>
+      </w:r>
+      <w:proofErr w:type="gramEnd"/>
+      <w:r>
+        <w:rPr>
+          <w:lang w:val="es-ES"/>
+        </w:rPr>
+        <w:t xml:space="preserve"> nombre, </w:t>
+      </w:r>
+      <w:r>
+        <w:rPr>
+          <w:lang w:val="es-ES"/>
+        </w:rPr>
+        <w:t>su dimensión respectiva, el numero de planta e</w:t>
+      </w:r>
+      <w:r>
+        <w:rPr>
+          <w:lang w:val="es-ES"/>
+        </w:rPr>
+        <w:t>n</w:t>
+      </w:r>
+      <w:r>
+        <w:rPr>
+          <w:lang w:val="es-ES"/>
+        </w:rPr>
+        <w:t xml:space="preserve"> el que se encuentra y el </w:t>
+      </w:r>
+      <w:r>
+        <w:rPr>
+          <w:lang w:val="es-ES"/>
+        </w:rPr>
+        <w:t>número</w:t>
+      </w:r>
+      <w:r>
+        <w:rPr>
+          <w:lang w:val="es-ES"/>
+        </w:rPr>
+        <w:t xml:space="preserve"> de alquiler.</w:t>
+      </w:r>
+    </w:p>
+    <w:p>
+      <w:pPr>
+        <w:pStyle w:val="Prrafodelista"/>
+        <w:numPr>
+          <w:ilvl w:val="0"/>
+          <w:numId w:val="2"/>
+        </w:numPr>
+        <w:rPr>
+          <w:lang w:val="es-ES"/>
+        </w:rPr>
+      </w:pPr>
+      <w:r>
+        <w:rPr>
+          <w:lang w:val="es-ES"/>
+        </w:rPr>
+        <w:t xml:space="preserve">Registrar Inquilino </w:t>
+      </w:r>
+    </w:p>
+    <w:p>
+      <w:pPr>
+        <w:pStyle w:val="Prrafodelista"/>
+        <w:numPr>
+          <w:ilvl w:val="1"/>
+          <w:numId w:val="2"/>
+        </w:numPr>
+        <w:rPr>
+          <w:lang w:val="es-ES"/>
+        </w:rPr>
+      </w:pPr>
+      <w:r>
+        <w:rPr>
+          <w:lang w:val="es-ES"/>
+        </w:rPr>
+        <w:t>Se desea almacenar lo</w:t>
+      </w:r>
+      <w:r>
+        <w:rPr>
+          <w:lang w:val="es-ES"/>
+        </w:rPr>
+        <w:t>s siguientes datos: un código de Inquilino, el cual es único; nombre, apellidos, dirección, NIT, C.I. y teléfono celular.</w:t>
+      </w:r>
+    </w:p>
+    <w:p>
+      <w:pPr>
+        <w:pStyle w:val="Prrafodelista"/>
+        <w:numPr>
+          <w:ilvl w:val="0"/>
+          <w:numId w:val="2"/>
+        </w:numPr>
+        <w:rPr>
+          <w:lang w:val="es-ES"/>
+        </w:rPr>
+      </w:pPr>
+      <w:r>
+        <w:rPr>
+          <w:lang w:val="es-ES"/>
+        </w:rPr>
+        <w:t>Registrar Expensa</w:t>
+      </w:r>
+    </w:p>
+    <w:p>
+      <w:pPr>
+        <w:pStyle w:val="Prrafodelista"/>
+        <w:numPr>
+          <w:ilvl w:val="1"/>
+          <w:numId w:val="2"/>
+        </w:numPr>
+        <w:rPr>
+          <w:lang w:val="es-ES"/>
+        </w:rPr>
+      </w:pPr>
+      <w:r>
+        <w:rPr>
+          <w:lang w:val="es-ES"/>
+        </w:rPr>
+        <w:t>Se solicita almacenar el costo que implica una oficina: Teléfono, luz y agua</w:t>
+      </w:r>
+    </w:p>
+    <w:p>
+      <w:pPr>
+        <w:pStyle w:val="Prrafodelista"/>
+        <w:numPr>
+          <w:ilvl w:val="0"/>
+          <w:numId w:val="2"/>
+        </w:numPr>
+        <w:rPr>
+          <w:lang w:val="es-ES"/>
+        </w:rPr>
+      </w:pPr>
+      <w:r>
+        <w:rPr>
+          <w:lang w:val="es-ES"/>
+        </w:rPr>
+        <w:t>Registrar Detalles</w:t>
+      </w:r>
+    </w:p>
+    <w:p>
+      <w:pPr>
+        <w:pStyle w:val="Prrafodelista"/>
+        <w:numPr>
+          <w:ilvl w:val="1"/>
+          <w:numId w:val="2"/>
+        </w:numPr>
+        <w:rPr>
+          <w:lang w:val="es-ES"/>
+        </w:rPr>
+      </w:pPr>
+      <w:r>
+        <w:rPr>
+          <w:lang w:val="es-ES"/>
+        </w:rPr>
+        <w:t>Se necesita almacenar el precio de alquiler de cada oficina.</w:t>
+      </w:r>
+    </w:p>
+    <w:p>
+      <w:pPr>
+        <w:pStyle w:val="Prrafodelista"/>
+        <w:numPr>
+          <w:ilvl w:val="0"/>
+          <w:numId w:val="2"/>
+        </w:numPr>
+        <w:rPr>
+          <w:lang w:val="es-ES"/>
+        </w:rPr>
+      </w:pPr>
+      <w:r>
+        <w:rPr>
+          <w:lang w:val="es-ES"/>
+        </w:rPr>
+        <w:t>Registrar Alquiler</w:t>
+      </w:r>
+    </w:p>
+    <w:p>
+      <w:pPr>
+        <w:pStyle w:val="Prrafodelista"/>
+        <w:numPr>
+          <w:ilvl w:val="1"/>
+          <w:numId w:val="2"/>
+        </w:numPr>
+        <w:rPr>
+          <w:lang w:val="es-ES"/>
+        </w:rPr>
+      </w:pPr>
+      <w:r>
+        <w:rPr>
+          <w:lang w:val="es-ES"/>
+        </w:rPr>
+        <w:t>Se desea almacenar la fecha en la que se realizó el contrato de alquiler.</w:t>
+      </w:r>
+    </w:p>
+    <w:p>
+      <w:pPr>
+        <w:pStyle w:val="Prrafodelista"/>
+        <w:numPr>
+          <w:ilvl w:val="0"/>
+          <w:numId w:val="2"/>
+        </w:numPr>
+        <w:rPr>
+          <w:lang w:val="es-ES"/>
+        </w:rPr>
+      </w:pPr>
+      <w:r>
+        <w:rPr>
+          <w:lang w:val="es-ES"/>
+        </w:rPr>
+        <w:t>Registrar Pagos</w:t>
+      </w:r>
+    </w:p>
+    <w:p>
+      <w:pPr>
+        <w:pStyle w:val="Prrafodelista"/>
+        <w:numPr>
+          <w:ilvl w:val="1"/>
+          <w:numId w:val="2"/>
+        </w:numPr>
+        <w:rPr>
+          <w:lang w:val="es-ES"/>
+        </w:rPr>
+      </w:pPr>
+      <w:r>
+        <w:rPr>
+          <w:lang w:val="es-ES"/>
+        </w:rPr>
+        <w:t>Se requiere registrar la fecha y el monto de cada pago de alquiler.</w:t>
+      </w:r>
+    </w:p>
+    <w:p>
+      <w:pPr>
+        <w:pStyle w:val="Prrafodelista"/>
+        <w:numPr>
+          <w:ilvl w:val="0"/>
+          <w:numId w:val="2"/>
+        </w:numPr>
+        <w:rPr>
+          <w:lang w:val="es-ES"/>
+        </w:rPr>
+      </w:pPr>
+      <w:r>
+        <w:rPr>
+          <w:lang w:val="es-ES"/>
+        </w:rPr>
+        <w:t>Alquilar Oficina</w:t>
+      </w:r>
+    </w:p>
+    <w:p>
+      <w:pPr>
+        <w:pStyle w:val="Prrafodelista"/>
+        <w:numPr>
+          <w:ilvl w:val="1"/>
+          <w:numId w:val="2"/>
+        </w:numPr>
+        <w:rPr>
+          <w:lang w:val="es-ES"/>
+        </w:rPr>
+      </w:pPr>
+      <w:r>
+        <w:rPr>
+          <w:lang w:val="es-ES"/>
+        </w:rPr>
+        <w:t>El cliente podrá seleccionar cualquier oficina del edificio</w:t>
+      </w:r>
+      <w:r>
+        <w:rPr>
+          <w:lang w:val="es-ES"/>
+        </w:rPr>
+        <w:t>, siempre y cuando la oficina seleccionada este disponible</w:t>
+      </w:r>
+      <w:r>
+        <w:rPr>
+          <w:lang w:val="es-ES"/>
+        </w:rPr>
+        <w:t>.</w:t>
+      </w:r>
+    </w:p>
+    <w:p>
+      <w:r>
+        <w:rPr>
+          <w:lang w:val="es-BO"/>
+        </w:rPr>
+        <w:t>Diagrama</w:t>
+      </w:r>
+      <w:r>
+        <w:t>:</w:t>
+      </w:r>
+    </w:p>
+    <w:p>
       <w:bookmarkStart w:id="0" w:name="_GoBack"/>
-      <w:bookmarkEnd w:id="0"/>
-    </w:p>
-    <w:p>
-      <w:pPr>
-        <w:pStyle w:val="Prrafodelista"/>
-        <w:numPr>
-          <w:ilvl w:val="0"/>
-          <w:numId w:val="2"/>
-        </w:numPr>
-      </w:pPr>
-      <w:r>
-        <w:t>Registrar Titular</w:t>
-      </w:r>
-    </w:p>
-    <w:p>
-      <w:pPr>
-        <w:pStyle w:val="Prrafodelista"/>
-        <w:numPr>
-          <w:ilvl w:val="1"/>
-          <w:numId w:val="2"/>
-        </w:numPr>
-        <w:rPr>
-          <w:lang w:val="es-ES"/>
-        </w:rPr>
-      </w:pPr>
-      <w:r>
-        <w:rPr>
-          <w:lang w:val="es-ES"/>
-        </w:rPr>
-        <w:t>Se desea almacenar lo</w:t>
-      </w:r>
-      <w:r>
-        <w:rPr>
-          <w:lang w:val="es-ES"/>
-        </w:rPr>
-        <w:t>s siguientes datos: un código de titular, el cual es único; no</w:t>
-      </w:r>
-      <w:r>
-        <w:rPr>
-          <w:lang w:val="es-ES"/>
-        </w:rPr>
-        <w:t>mbre, apellidos, dirección, NIT</w:t>
-      </w:r>
-      <w:r>
-        <w:rPr>
-          <w:lang w:val="es-ES"/>
-        </w:rPr>
-        <w:t>, C.I. y teléfono celular.</w:t>
-      </w:r>
-    </w:p>
-    <w:p>
-      <w:pPr>
-        <w:pStyle w:val="Prrafodelista"/>
-        <w:numPr>
-          <w:ilvl w:val="0"/>
-          <w:numId w:val="2"/>
-        </w:numPr>
-      </w:pPr>
-      <w:r>
-        <w:t xml:space="preserve">Registrar </w:t>
-      </w:r>
-      <w:r>
-        <w:rPr>
-          <w:lang w:val="es-BO"/>
-        </w:rPr>
-        <w:t>Oficina</w:t>
-      </w:r>
-      <w:r>
-        <w:t xml:space="preserve"> </w:t>
-      </w:r>
-    </w:p>
-    <w:p>
-      <w:pPr>
-        <w:pStyle w:val="Prrafodelista"/>
-        <w:numPr>
-          <w:ilvl w:val="1"/>
-          <w:numId w:val="2"/>
-        </w:numPr>
-        <w:rPr>
-          <w:lang w:val="es-ES"/>
-        </w:rPr>
-      </w:pPr>
-      <w:r>
-        <w:rPr>
-          <w:lang w:val="es-ES"/>
-        </w:rPr>
-        <w:t xml:space="preserve">La oficina esta determinada por un numero de oficina, su dimensión respectiva, el numero de planta e el que se encuentra y el </w:t>
-      </w:r>
-      <w:r>
-        <w:rPr>
-          <w:lang w:val="es-ES"/>
-        </w:rPr>
-        <w:t>número</w:t>
-      </w:r>
-      <w:r>
-        <w:rPr>
-          <w:lang w:val="es-ES"/>
-        </w:rPr>
-        <w:t xml:space="preserve"> de alquiler.</w:t>
-      </w:r>
-    </w:p>
-    <w:p>
-      <w:pPr>
-        <w:pStyle w:val="Prrafodelista"/>
-        <w:numPr>
-          <w:ilvl w:val="0"/>
-          <w:numId w:val="2"/>
-        </w:numPr>
-        <w:rPr>
-          <w:lang w:val="es-ES"/>
-        </w:rPr>
-      </w:pPr>
-      <w:r>
-        <w:rPr>
-          <w:lang w:val="es-ES"/>
-        </w:rPr>
-        <w:t xml:space="preserve">Registrar Inquilino </w:t>
-      </w:r>
-    </w:p>
-    <w:p>
-      <w:pPr>
-        <w:pStyle w:val="Prrafodelista"/>
-        <w:numPr>
-          <w:ilvl w:val="1"/>
-          <w:numId w:val="2"/>
-        </w:numPr>
-        <w:rPr>
-          <w:lang w:val="es-ES"/>
-        </w:rPr>
-      </w:pPr>
-      <w:r>
-        <w:rPr>
-          <w:lang w:val="es-ES"/>
-        </w:rPr>
-        <w:t>Se desea almacenar lo</w:t>
-      </w:r>
-      <w:r>
-        <w:rPr>
-          <w:lang w:val="es-ES"/>
-        </w:rPr>
-        <w:t>s siguie</w:t>
-      </w:r>
-      <w:r>
-        <w:rPr>
-          <w:lang w:val="es-ES"/>
-        </w:rPr>
-        <w:t>ntes datos: un código de Inquilino</w:t>
-      </w:r>
-      <w:r>
-        <w:rPr>
-          <w:lang w:val="es-ES"/>
-        </w:rPr>
-        <w:t>, el cual es único; no</w:t>
-      </w:r>
-      <w:r>
-        <w:rPr>
-          <w:lang w:val="es-ES"/>
-        </w:rPr>
-        <w:t>mbre, apellidos, dirección, NIT</w:t>
-      </w:r>
-      <w:r>
-        <w:rPr>
-          <w:lang w:val="es-ES"/>
-        </w:rPr>
-        <w:t>, C.I. y teléfono celular.</w:t>
-      </w:r>
-    </w:p>
-    <w:p>
-      <w:pPr>
-        <w:pStyle w:val="Prrafodelista"/>
-        <w:numPr>
-          <w:ilvl w:val="0"/>
-          <w:numId w:val="2"/>
-        </w:numPr>
-        <w:rPr>
-          <w:lang w:val="es-ES"/>
-        </w:rPr>
-      </w:pPr>
-      <w:r>
-        <w:rPr>
-          <w:lang w:val="es-ES"/>
-        </w:rPr>
-        <w:t>Registrar Expensa</w:t>
-      </w:r>
-    </w:p>
-    <w:p>
-      <w:pPr>
-        <w:pStyle w:val="Prrafodelista"/>
-        <w:numPr>
-          <w:ilvl w:val="1"/>
-          <w:numId w:val="2"/>
-        </w:numPr>
-        <w:rPr>
-          <w:lang w:val="es-ES"/>
-        </w:rPr>
-      </w:pPr>
-      <w:r>
-        <w:rPr>
-          <w:lang w:val="es-ES"/>
-        </w:rPr>
-        <w:t>Se solicita almacenar el costo que implica una oficina: Teléfono, luz y agua</w:t>
-      </w:r>
-    </w:p>
-    <w:p>
-      <w:pPr>
-        <w:pStyle w:val="Prrafodelista"/>
-        <w:numPr>
-          <w:ilvl w:val="0"/>
-          <w:numId w:val="2"/>
-        </w:numPr>
-        <w:rPr>
-          <w:lang w:val="es-ES"/>
-        </w:rPr>
-      </w:pPr>
-      <w:r>
-        <w:rPr>
-          <w:lang w:val="es-ES"/>
-        </w:rPr>
-        <w:t>Registrar Detalles</w:t>
-      </w:r>
-    </w:p>
-    <w:p>
-      <w:pPr>
-        <w:pStyle w:val="Prrafodelista"/>
-        <w:numPr>
-          <w:ilvl w:val="1"/>
-          <w:numId w:val="2"/>
-        </w:numPr>
-        <w:rPr>
-          <w:lang w:val="es-ES"/>
-        </w:rPr>
-      </w:pPr>
-      <w:r>
-        <w:rPr>
-          <w:lang w:val="es-ES"/>
-        </w:rPr>
-        <w:t>Se necesita almacenar el precio de alquiler de cada oficina.</w:t>
-      </w:r>
-    </w:p>
-    <w:p>
-      <w:pPr>
-        <w:pStyle w:val="Prrafodelista"/>
-        <w:numPr>
-          <w:ilvl w:val="0"/>
-          <w:numId w:val="2"/>
-        </w:numPr>
-        <w:rPr>
-          <w:lang w:val="es-ES"/>
-        </w:rPr>
-      </w:pPr>
-      <w:r>
-        <w:rPr>
-          <w:lang w:val="es-ES"/>
-        </w:rPr>
-        <w:t>Registrar Alquiler</w:t>
-      </w:r>
-    </w:p>
-    <w:p>
-      <w:pPr>
-        <w:pStyle w:val="Prrafodelista"/>
-        <w:numPr>
-          <w:ilvl w:val="1"/>
-          <w:numId w:val="2"/>
-        </w:numPr>
-        <w:rPr>
-          <w:lang w:val="es-ES"/>
-        </w:rPr>
-      </w:pPr>
-      <w:r>
-        <w:rPr>
-          <w:lang w:val="es-ES"/>
-        </w:rPr>
-        <w:t>Se desea almacenar la fecha en la que se realizó el contrato de alquiler.</w:t>
-      </w:r>
-    </w:p>
-    <w:p>
-      <w:pPr>
-        <w:pStyle w:val="Prrafodelista"/>
-        <w:numPr>
-          <w:ilvl w:val="0"/>
-          <w:numId w:val="2"/>
-        </w:numPr>
-        <w:rPr>
-          <w:lang w:val="es-ES"/>
-        </w:rPr>
-      </w:pPr>
-      <w:r>
-        <w:rPr>
-          <w:lang w:val="es-ES"/>
-        </w:rPr>
-        <w:t>Registrar Pagos</w:t>
-      </w:r>
-    </w:p>
-    <w:p>
-      <w:pPr>
-        <w:pStyle w:val="Prrafodelista"/>
-        <w:numPr>
-          <w:ilvl w:val="1"/>
-          <w:numId w:val="2"/>
-        </w:numPr>
-        <w:rPr>
-          <w:lang w:val="es-ES"/>
-        </w:rPr>
-      </w:pPr>
-      <w:r>
-        <w:rPr>
-          <w:lang w:val="es-ES"/>
-        </w:rPr>
-        <w:t>Se requiere registrar la fecha y el monto de cada pago de alquiler.</w:t>
-      </w:r>
-    </w:p>
-    <w:p>
-      <w:pPr>
-        <w:pStyle w:val="Prrafodelista"/>
-        <w:numPr>
-          <w:ilvl w:val="0"/>
-          <w:numId w:val="2"/>
-        </w:numPr>
-        <w:rPr>
-          <w:lang w:val="es-ES"/>
-        </w:rPr>
-      </w:pPr>
-      <w:r>
-        <w:rPr>
-          <w:lang w:val="es-ES"/>
-        </w:rPr>
-        <w:t>Alquilar Oficina</w:t>
-      </w:r>
-    </w:p>
-    <w:p>
-      <w:pPr>
-        <w:pStyle w:val="Prrafodelista"/>
-        <w:numPr>
-          <w:ilvl w:val="1"/>
-          <w:numId w:val="2"/>
-        </w:numPr>
-        <w:rPr>
-          <w:lang w:val="es-ES"/>
-        </w:rPr>
-      </w:pPr>
-      <w:r>
-        <w:rPr>
-          <w:lang w:val="es-ES"/>
-        </w:rPr>
-        <w:t>El cliente podrá seleccionar cualquier oficina del edificio</w:t>
-      </w:r>
-      <w:r>
-        <w:rPr>
-          <w:lang w:val="es-ES"/>
-        </w:rPr>
-        <w:t>, siempre y cuando la oficina seleccionada este disponible</w:t>
-      </w:r>
-      <w:r>
-        <w:rPr>
-          <w:lang w:val="es-ES"/>
-        </w:rPr>
-        <w:t>.</w:t>
-      </w:r>
-    </w:p>
-    <w:p>
-      <w:r>
-        <w:rPr>
-          <w:lang w:val="es-BO"/>
-        </w:rPr>
-        <w:t>Diagrama</w:t>
-      </w:r>
-      <w:r>
-        <w:t>:</w:t>
-      </w:r>
-    </w:p>
-    <w:p>
       <w:r>
         <w:rPr>
           <w:noProof/>
@@ -392,7 +405,7 @@
           <wp:inline distT="0" distB="0" distL="0" distR="0">
             <wp:extent cx="5943600" cy="2856230"/>
             <wp:effectExtent l="0" t="0" r="0" b="1270"/>
-            <wp:docPr id="1" name="Imagen 1"/>
+            <wp:docPr id="3" name="Imagen 3"/>
             <wp:cNvGraphicFramePr>
               <a:graphicFrameLocks xmlns:a="http://schemas.openxmlformats.org/drawingml/2006/main" noChangeAspect="1"/>
             </wp:cNvGraphicFramePr>
@@ -400,7 +413,7 @@
               <a:graphicData uri="http://schemas.openxmlformats.org/drawingml/2006/picture">
                 <pic:pic xmlns:pic="http://schemas.openxmlformats.org/drawingml/2006/picture">
                   <pic:nvPicPr>
-                    <pic:cNvPr id="1" name="Diagrama3.0.jpg"/>
+                    <pic:cNvPr id="3" name="Diagrama3.0.jpg"/>
                     <pic:cNvPicPr/>
                   </pic:nvPicPr>
                   <pic:blipFill>
@@ -430,6 +443,7 @@
           </wp:inline>
         </w:drawing>
       </w:r>
+      <w:bookmarkEnd w:id="0"/>
     </w:p>
     <w:sectPr>
       <w:pgSz w:w="12240" w:h="15840"/>
@@ -1352,7 +1366,7 @@
 </file>
 
 <file path=customXml/itemProps1.xml><?xml version="1.0" encoding="utf-8"?>
-<ds:datastoreItem xmlns:ds="http://schemas.openxmlformats.org/officeDocument/2006/customXml" ds:itemID="{47C3C505-D14E-410D-9A61-0CCD8D3EEAE6}">
+<ds:datastoreItem xmlns:ds="http://schemas.openxmlformats.org/officeDocument/2006/customXml" ds:itemID="{23A4CD10-2F94-42CD-B549-348891187930}">
   <ds:schemaRefs>
     <ds:schemaRef ds:uri="http://schemas.openxmlformats.org/officeDocument/2006/bibliography"/>
   </ds:schemaRefs>

</xml_diff>